<commit_message>
updated the demo 4
</commit_message>
<xml_diff>
--- a/LessonPlans/RobotDemo4.docx
+++ b/LessonPlans/RobotDemo4.docx
@@ -81,8 +81,6 @@
         </w:rPr>
         <w:t>:</w:t>
       </w:r>
-      <w:bookmarkStart w:id="0" w:name="_GoBack"/>
-      <w:bookmarkEnd w:id="0"/>
       <w:r>
         <w:rPr>
           <w:b/>
@@ -212,7 +210,7 @@
                         </a:effectLst>
                         <a:extLst>
                           <a:ext uri="{909E8E84-426E-40dd-AFC4-6F175D3DCCD1}">
-                            <a14:hiddenFill xmlns="" xmlns:mo="http://schemas.microsoft.com/office/mac/office/2008/main" xmlns:mv="urn:schemas-microsoft-com:mac:vml" xmlns:o="urn:schemas-microsoft-com:office:office" xmlns:v="urn:schemas-microsoft-com:vml" xmlns:w10="urn:schemas-microsoft-com:office:word" xmlns:w="http://schemas.openxmlformats.org/wordprocessingml/2006/main" xmlns:a14="http://schemas.microsoft.com/office/drawing/2010/main">
+                            <a14:hiddenFill xmlns:a14="http://schemas.microsoft.com/office/drawing/2010/main" xmlns:w="http://schemas.openxmlformats.org/wordprocessingml/2006/main" xmlns:w10="urn:schemas-microsoft-com:office:word" xmlns:v="urn:schemas-microsoft-com:vml" xmlns:o="urn:schemas-microsoft-com:office:office" xmlns:mv="urn:schemas-microsoft-com:mac:vml" xmlns:mo="http://schemas.microsoft.com/office/mac/office/2008/main" xmlns="">
                               <a:noFill/>
                             </a14:hiddenFill>
                           </a:ext>
@@ -231,7 +229,7 @@
               </wp:anchor>
             </w:drawing>
           </mc:Choice>
-          <mc:Fallback xmlns:mo="http://schemas.microsoft.com/office/mac/office/2008/main" xmlns:mv="urn:schemas-microsoft-com:mac:vml">
+          <mc:Fallback xmlns:mv="urn:schemas-microsoft-com:mac:vml" xmlns:mo="http://schemas.microsoft.com/office/mac/office/2008/main">
             <w:pict>
               <v:line id="Straight Connector 1" o:spid="_x0000_s1026" style="position:absolute;z-index:251641856;visibility:visible;mso-wrap-style:square;mso-width-percent:0;mso-height-percent:0;mso-wrap-distance-left:9pt;mso-wrap-distance-top:0;mso-wrap-distance-right:9pt;mso-wrap-distance-bottom:0;mso-position-horizontal:absolute;mso-position-horizontal-relative:text;mso-position-vertical:absolute;mso-position-vertical-relative:text;mso-width-percent:0;mso-height-percent:0;mso-width-relative:margin;mso-height-relative:page" from="0,7.85pt" to="468pt,7.85pt" o:gfxdata="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" strokeweight="2pt">
                 <v:shadow on="t" opacity="24903f" mv:blur="40000f" origin=",.5" offset="0,20000emu"/>
@@ -313,7 +311,7 @@
                     </a:ln>
                     <a:extLst>
                       <a:ext uri="{53640926-AAD7-44d8-BBD7-CCE9431645EC}">
-                        <a14:shadowObscured xmlns="" xmlns:mo="http://schemas.microsoft.com/office/mac/office/2008/main" xmlns:mv="urn:schemas-microsoft-com:mac:vml" xmlns:o="urn:schemas-microsoft-com:office:office" xmlns:v="urn:schemas-microsoft-com:vml" xmlns:w10="urn:schemas-microsoft-com:office:word" xmlns:w="http://schemas.openxmlformats.org/wordprocessingml/2006/main" xmlns:a14="http://schemas.microsoft.com/office/drawing/2010/main"/>
+                        <a14:shadowObscured xmlns:a14="http://schemas.microsoft.com/office/drawing/2010/main" xmlns:w="http://schemas.openxmlformats.org/wordprocessingml/2006/main" xmlns:w10="urn:schemas-microsoft-com:office:word" xmlns:v="urn:schemas-microsoft-com:vml" xmlns:o="urn:schemas-microsoft-com:office:office" xmlns:mv="urn:schemas-microsoft-com:mac:vml" xmlns:mo="http://schemas.microsoft.com/office/mac/office/2008/main" xmlns=""/>
                       </a:ext>
                     </a:extLst>
                   </pic:spPr>
@@ -462,7 +460,33 @@
         <w:rPr>
           <w:rFonts w:asciiTheme="minorHAnsi" w:hAnsiTheme="minorHAnsi"/>
         </w:rPr>
-        <w:t>Place a camera in the robot’s end effector.  With the camera, identify an object (blob detection). Move the arm to keep the object in the center of the camera image. This requires control of at least 2 links.  You can do this with open-loop control of feedback using the potentiometers (because the camera provides the feedback)</w:t>
+        <w:t>Place a camera in the robot’s end effector.  With the camera, identify an object (blob detection). Move the arm to keep the object in the center of the camera image. This requires control of at least 2 links</w:t>
+      </w:r>
+      <w:r>
+        <w:rPr>
+          <w:rFonts w:asciiTheme="minorHAnsi" w:hAnsiTheme="minorHAnsi"/>
+        </w:rPr>
+        <w:t xml:space="preserve"> (the waist and one other)</w:t>
+      </w:r>
+      <w:r>
+        <w:rPr>
+          <w:rFonts w:asciiTheme="minorHAnsi" w:hAnsiTheme="minorHAnsi"/>
+        </w:rPr>
+        <w:t>.  You can do this with open-loop control of feedback using the potentiometers (because the camera provides the feedback)</w:t>
+      </w:r>
+      <w:r>
+        <w:rPr>
+          <w:rFonts w:asciiTheme="minorHAnsi" w:hAnsiTheme="minorHAnsi"/>
+        </w:rPr>
+        <w:t>, or using feedb</w:t>
+      </w:r>
+      <w:bookmarkStart w:id="0" w:name="_GoBack"/>
+      <w:bookmarkEnd w:id="0"/>
+      <w:r>
+        <w:rPr>
+          <w:rFonts w:asciiTheme="minorHAnsi" w:hAnsiTheme="minorHAnsi"/>
+        </w:rPr>
+        <w:t>ack control.</w:t>
       </w:r>
     </w:p>
     <w:p>
@@ -5349,7 +5373,7 @@
 </file>
 
 <file path=customXml/itemProps1.xml><?xml version="1.0" encoding="utf-8"?>
-<ds:datastoreItem xmlns:ds="http://schemas.openxmlformats.org/officeDocument/2006/customXml" ds:itemID="{1C0CC915-9C06-4244-8164-D5725D4D681D}">
+<ds:datastoreItem xmlns:ds="http://schemas.openxmlformats.org/officeDocument/2006/customXml" ds:itemID="{2213022A-BB0B-2C4E-9075-F8F28FDB66C8}">
   <ds:schemaRefs>
     <ds:schemaRef ds:uri="http://schemas.openxmlformats.org/officeDocument/2006/bibliography"/>
   </ds:schemaRefs>

</xml_diff>